<commit_message>
antes de entregar por tercera vez
</commit_message>
<xml_diff>
--- a/segunda_entrega_tesina/tesina_final_chain.docx
+++ b/segunda_entrega_tesina/tesina_final_chain.docx
@@ -665,7 +665,6 @@
           <w:r>
             <w:rPr>
               <w:rStyle w:val="Enlacedelndice"/>
-              <w:rFonts w:ascii="Times New Roman" w:hAnsi="Times New Roman" w:cs="Times New Roman"/>
             </w:rPr>
             <w:fldChar w:fldCharType="separate"/>
           </w:r>
@@ -676,23 +675,7 @@
                 <w:rFonts w:ascii="Times New Roman" w:hAnsi="Times New Roman" w:cs="Times New Roman"/>
                 <w:noProof/>
               </w:rPr>
-              <w:t>Resu</w:t>
-            </w:r>
-            <w:r>
-              <w:rPr>
-                <w:rStyle w:val="Hipervnculo"/>
-                <w:rFonts w:ascii="Times New Roman" w:hAnsi="Times New Roman" w:cs="Times New Roman"/>
-                <w:noProof/>
-              </w:rPr>
-              <w:t>m</w:t>
-            </w:r>
-            <w:r>
-              <w:rPr>
-                <w:rStyle w:val="Hipervnculo"/>
-                <w:rFonts w:ascii="Times New Roman" w:hAnsi="Times New Roman" w:cs="Times New Roman"/>
-                <w:noProof/>
-              </w:rPr>
-              <w:t>en</w:t>
+              <w:t>Resumen</w:t>
             </w:r>
             <w:r>
               <w:rPr>
@@ -967,7 +950,7 @@
                 <w:noProof/>
                 <w:webHidden/>
               </w:rPr>
-              <w:t>8</w:t>
+              <w:t>9</w:t>
             </w:r>
             <w:r>
               <w:rPr>
@@ -1052,7 +1035,7 @@
                 <w:webHidden/>
                 <w:szCs w:val="24"/>
               </w:rPr>
-              <w:t>8</w:t>
+              <w:t>9</w:t>
             </w:r>
             <w:r>
               <w:rPr>
@@ -1138,7 +1121,7 @@
                 <w:webHidden/>
                 <w:szCs w:val="24"/>
               </w:rPr>
-              <w:t>8</w:t>
+              <w:t>9</w:t>
             </w:r>
             <w:r>
               <w:rPr>
@@ -1224,7 +1207,7 @@
                 <w:webHidden/>
                 <w:szCs w:val="24"/>
               </w:rPr>
-              <w:t>8</w:t>
+              <w:t>9</w:t>
             </w:r>
             <w:r>
               <w:rPr>
@@ -1310,7 +1293,7 @@
                 <w:webHidden/>
                 <w:szCs w:val="24"/>
               </w:rPr>
-              <w:t>9</w:t>
+              <w:t>10</w:t>
             </w:r>
             <w:r>
               <w:rPr>
@@ -1396,7 +1379,7 @@
                 <w:webHidden/>
                 <w:szCs w:val="24"/>
               </w:rPr>
-              <w:t>9</w:t>
+              <w:t>10</w:t>
             </w:r>
             <w:r>
               <w:rPr>
@@ -1482,7 +1465,7 @@
                 <w:webHidden/>
                 <w:szCs w:val="24"/>
               </w:rPr>
-              <w:t>10</w:t>
+              <w:t>11</w:t>
             </w:r>
             <w:r>
               <w:rPr>
@@ -1559,7 +1542,7 @@
                 <w:noProof/>
                 <w:webHidden/>
               </w:rPr>
-              <w:t>11</w:t>
+              <w:t>12</w:t>
             </w:r>
             <w:r>
               <w:rPr>
@@ -1644,7 +1627,7 @@
                 <w:webHidden/>
                 <w:szCs w:val="24"/>
               </w:rPr>
-              <w:t>11</w:t>
+              <w:t>12</w:t>
             </w:r>
             <w:r>
               <w:rPr>
@@ -1729,7 +1712,7 @@
                 <w:webHidden/>
                 <w:szCs w:val="24"/>
               </w:rPr>
-              <w:t>11</w:t>
+              <w:t>12</w:t>
             </w:r>
             <w:r>
               <w:rPr>
@@ -1814,7 +1797,7 @@
                 <w:webHidden/>
                 <w:szCs w:val="24"/>
               </w:rPr>
-              <w:t>13</w:t>
+              <w:t>14</w:t>
             </w:r>
             <w:r>
               <w:rPr>
@@ -1899,7 +1882,7 @@
                 <w:webHidden/>
                 <w:szCs w:val="24"/>
               </w:rPr>
-              <w:t>18</w:t>
+              <w:t>19</w:t>
             </w:r>
             <w:r>
               <w:rPr>
@@ -1985,7 +1968,7 @@
                 <w:webHidden/>
                 <w:szCs w:val="24"/>
               </w:rPr>
-              <w:t>21</w:t>
+              <w:t>22</w:t>
             </w:r>
             <w:r>
               <w:rPr>
@@ -2070,7 +2053,7 @@
                 <w:webHidden/>
                 <w:szCs w:val="24"/>
               </w:rPr>
-              <w:t>21</w:t>
+              <w:t>22</w:t>
             </w:r>
             <w:r>
               <w:rPr>
@@ -2155,7 +2138,7 @@
                 <w:webHidden/>
                 <w:szCs w:val="24"/>
               </w:rPr>
-              <w:t>24</w:t>
+              <w:t>25</w:t>
             </w:r>
             <w:r>
               <w:rPr>
@@ -2240,7 +2223,7 @@
                 <w:webHidden/>
                 <w:szCs w:val="24"/>
               </w:rPr>
-              <w:t>26</w:t>
+              <w:t>27</w:t>
             </w:r>
             <w:r>
               <w:rPr>
@@ -2325,7 +2308,7 @@
                 <w:webHidden/>
                 <w:szCs w:val="24"/>
               </w:rPr>
-              <w:t>28</w:t>
+              <w:t>29</w:t>
             </w:r>
             <w:r>
               <w:rPr>
@@ -2410,7 +2393,7 @@
                 <w:webHidden/>
                 <w:szCs w:val="24"/>
               </w:rPr>
-              <w:t>30</w:t>
+              <w:t>31</w:t>
             </w:r>
             <w:r>
               <w:rPr>
@@ -2495,7 +2478,7 @@
                 <w:webHidden/>
                 <w:szCs w:val="24"/>
               </w:rPr>
-              <w:t>31</w:t>
+              <w:t>32</w:t>
             </w:r>
             <w:r>
               <w:rPr>
@@ -2581,7 +2564,7 @@
                 <w:webHidden/>
                 <w:szCs w:val="24"/>
               </w:rPr>
-              <w:t>32</w:t>
+              <w:t>33</w:t>
             </w:r>
             <w:r>
               <w:rPr>
@@ -2613,16 +2596,7 @@
                 <w:noProof/>
                 <w:szCs w:val="24"/>
               </w:rPr>
-              <w:t>3.3.1 Model</w:t>
-            </w:r>
-            <w:r>
-              <w:rPr>
-                <w:rStyle w:val="Hipervnculo"/>
-                <w:rFonts w:ascii="Times New Roman" w:hAnsi="Times New Roman" w:cs="Times New Roman"/>
-                <w:noProof/>
-                <w:szCs w:val="24"/>
-              </w:rPr>
-              <w:t>o</w:t>
+              <w:t>3.3.1 Modelo</w:t>
             </w:r>
             <w:r>
               <w:rPr>
@@ -2675,7 +2649,7 @@
                 <w:webHidden/>
                 <w:szCs w:val="24"/>
               </w:rPr>
-              <w:t>32</w:t>
+              <w:t>33</w:t>
             </w:r>
             <w:r>
               <w:rPr>
@@ -2760,7 +2734,7 @@
                 <w:webHidden/>
                 <w:szCs w:val="24"/>
               </w:rPr>
-              <w:t>34</w:t>
+              <w:t>35</w:t>
             </w:r>
             <w:r>
               <w:rPr>
@@ -2845,7 +2819,7 @@
                 <w:webHidden/>
                 <w:szCs w:val="24"/>
               </w:rPr>
-              <w:t>36</w:t>
+              <w:t>37</w:t>
             </w:r>
             <w:r>
               <w:rPr>
@@ -2922,7 +2896,7 @@
                 <w:noProof/>
                 <w:webHidden/>
               </w:rPr>
-              <w:t>41</w:t>
+              <w:t>42</w:t>
             </w:r>
             <w:r>
               <w:rPr>
@@ -2999,7 +2973,7 @@
                 <w:noProof/>
                 <w:webHidden/>
               </w:rPr>
-              <w:t>43</w:t>
+              <w:t>44</w:t>
             </w:r>
             <w:r>
               <w:rPr>
@@ -3075,7 +3049,7 @@
                 <w:noProof/>
                 <w:webHidden/>
               </w:rPr>
-              <w:t>46</w:t>
+              <w:t>47</w:t>
             </w:r>
             <w:r>
               <w:rPr>
@@ -3160,7 +3134,7 @@
                 <w:webHidden/>
                 <w:szCs w:val="24"/>
               </w:rPr>
-              <w:t>46</w:t>
+              <w:t>47</w:t>
             </w:r>
             <w:r>
               <w:rPr>
@@ -3246,7 +3220,7 @@
                 <w:webHidden/>
                 <w:szCs w:val="24"/>
               </w:rPr>
-              <w:t>46</w:t>
+              <w:t>47</w:t>
             </w:r>
             <w:r>
               <w:rPr>
@@ -3332,7 +3306,7 @@
                 <w:webHidden/>
                 <w:szCs w:val="24"/>
               </w:rPr>
-              <w:t>46</w:t>
+              <w:t>47</w:t>
             </w:r>
             <w:r>
               <w:rPr>
@@ -5756,6 +5730,995 @@
     </w:p>
     <w:p>
       <w:pPr>
+        <w:pStyle w:val="Textoindependiente"/>
+        <w:ind w:firstLine="284"/>
+        <w:jc w:val="both"/>
+        <w:rPr>
+          <w:rFonts w:ascii="Times New Roman" w:hAnsi="Times New Roman" w:cs="Times New Roman"/>
+          <w:kern w:val="0"/>
+          <w:lang w:bidi="ar-SA"/>
+        </w:rPr>
+      </w:pPr>
+      <w:r>
+        <w:rPr>
+          <w:rFonts w:ascii="Times New Roman" w:hAnsi="Times New Roman" w:cs="Times New Roman"/>
+        </w:rPr>
+        <w:t xml:space="preserve">La elección </w:t>
+      </w:r>
+      <w:r>
+        <w:rPr>
+          <w:rFonts w:ascii="Times New Roman" w:hAnsi="Times New Roman" w:cs="Times New Roman"/>
+        </w:rPr>
+        <w:t>de realizar el éxodo interregional</w:t>
+      </w:r>
+      <w:r>
+        <w:rPr>
+          <w:rFonts w:ascii="Times New Roman" w:hAnsi="Times New Roman" w:cs="Times New Roman"/>
+        </w:rPr>
+        <w:t xml:space="preserve"> de los </w:t>
+      </w:r>
+      <w:proofErr w:type="spellStart"/>
+      <w:r>
+        <w:rPr>
+          <w:rFonts w:ascii="Times New Roman" w:hAnsi="Times New Roman" w:cs="Times New Roman"/>
+        </w:rPr>
+        <w:t>inviduos</w:t>
+      </w:r>
+      <w:proofErr w:type="spellEnd"/>
+      <w:r>
+        <w:rPr>
+          <w:rFonts w:ascii="Times New Roman" w:hAnsi="Times New Roman" w:cs="Times New Roman"/>
+        </w:rPr>
+        <w:t xml:space="preserve">  </w:t>
+      </w:r>
+      <w:r>
+        <w:rPr>
+          <w:rFonts w:ascii="Times New Roman" w:hAnsi="Times New Roman" w:cs="Times New Roman"/>
+        </w:rPr>
+        <w:t>encuentra su</w:t>
+      </w:r>
+      <w:r>
+        <w:rPr>
+          <w:rFonts w:ascii="Times New Roman" w:hAnsi="Times New Roman" w:cs="Times New Roman"/>
+          <w:kern w:val="0"/>
+          <w:lang w:bidi="ar-SA"/>
+        </w:rPr>
+        <w:t xml:space="preserve"> bas</w:t>
+      </w:r>
+      <w:r>
+        <w:rPr>
+          <w:rFonts w:ascii="Times New Roman" w:hAnsi="Times New Roman" w:cs="Times New Roman"/>
+          <w:kern w:val="0"/>
+          <w:lang w:bidi="ar-SA"/>
+        </w:rPr>
+        <w:t>e</w:t>
+      </w:r>
+      <w:r>
+        <w:rPr>
+          <w:rFonts w:ascii="Times New Roman" w:hAnsi="Times New Roman" w:cs="Times New Roman"/>
+          <w:kern w:val="0"/>
+          <w:lang w:bidi="ar-SA"/>
+        </w:rPr>
+        <w:t xml:space="preserve"> en la teoría de la utilidad aleatoria (</w:t>
+      </w:r>
+      <w:proofErr w:type="spellStart"/>
+      <w:r>
+        <w:rPr>
+          <w:rFonts w:ascii="Times New Roman" w:hAnsi="Times New Roman" w:cs="Times New Roman"/>
+          <w:kern w:val="0"/>
+          <w:lang w:bidi="ar-SA"/>
+        </w:rPr>
+        <w:t>Domencich</w:t>
+      </w:r>
+      <w:proofErr w:type="spellEnd"/>
+      <w:r>
+        <w:rPr>
+          <w:rFonts w:ascii="Times New Roman" w:hAnsi="Times New Roman" w:cs="Times New Roman"/>
+          <w:kern w:val="0"/>
+          <w:lang w:bidi="ar-SA"/>
+        </w:rPr>
+        <w:t xml:space="preserve"> et al., 1975)</w:t>
+      </w:r>
+      <w:r>
+        <w:rPr>
+          <w:rFonts w:ascii="Times New Roman" w:hAnsi="Times New Roman" w:cs="Times New Roman"/>
+          <w:kern w:val="0"/>
+          <w:lang w:bidi="ar-SA"/>
+        </w:rPr>
+        <w:t xml:space="preserve">. Este concepto </w:t>
+      </w:r>
+      <w:r>
+        <w:rPr>
+          <w:rFonts w:ascii="Times New Roman" w:hAnsi="Times New Roman" w:cs="Times New Roman"/>
+          <w:kern w:val="0"/>
+          <w:lang w:bidi="ar-SA"/>
+        </w:rPr>
+        <w:t>permite fundamentar teóricamente el modelo de elección discreta de los individuos en el caso de que se enfrente a un conjunto finito de alternativas mutuamente excluyentes</w:t>
+      </w:r>
+      <w:r>
+        <w:rPr>
+          <w:rFonts w:ascii="Times New Roman" w:hAnsi="Times New Roman" w:cs="Times New Roman"/>
+          <w:kern w:val="0"/>
+          <w:lang w:bidi="ar-SA"/>
+        </w:rPr>
+        <w:t xml:space="preserve">. </w:t>
+      </w:r>
+      <w:r>
+        <w:rPr>
+          <w:rFonts w:ascii="Times New Roman" w:hAnsi="Times New Roman" w:cs="Times New Roman"/>
+          <w:kern w:val="0"/>
+          <w:lang w:bidi="ar-SA"/>
+        </w:rPr>
+        <w:t>Según esta teoría</w:t>
+      </w:r>
+      <w:r>
+        <w:rPr>
+          <w:rFonts w:ascii="Times New Roman" w:hAnsi="Times New Roman" w:cs="Times New Roman"/>
+          <w:kern w:val="0"/>
+          <w:lang w:bidi="ar-SA"/>
+        </w:rPr>
+        <w:t>,</w:t>
+      </w:r>
+      <w:r>
+        <w:rPr>
+          <w:rFonts w:ascii="Times New Roman" w:hAnsi="Times New Roman" w:cs="Times New Roman"/>
+          <w:kern w:val="0"/>
+          <w:lang w:bidi="ar-SA"/>
+        </w:rPr>
+        <w:t xml:space="preserve"> la utilidad de los individuos que se enfrentan </w:t>
+      </w:r>
+      <w:r>
+        <w:rPr>
+          <w:rFonts w:ascii="Times New Roman" w:hAnsi="Times New Roman" w:cs="Times New Roman"/>
+          <w:kern w:val="0"/>
+          <w:lang w:bidi="ar-SA"/>
+        </w:rPr>
+        <w:t xml:space="preserve">a diversas </w:t>
+      </w:r>
+      <w:r>
+        <w:rPr>
+          <w:rFonts w:ascii="Times New Roman" w:hAnsi="Times New Roman" w:cs="Times New Roman"/>
+          <w:kern w:val="0"/>
+          <w:lang w:bidi="ar-SA"/>
+        </w:rPr>
+        <w:t xml:space="preserve">alternativas </w:t>
+      </w:r>
+      <w:r>
+        <w:rPr>
+          <w:rFonts w:ascii="Times New Roman" w:hAnsi="Times New Roman" w:cs="Times New Roman"/>
+          <w:kern w:val="0"/>
+          <w:lang w:bidi="ar-SA"/>
+        </w:rPr>
+        <w:t>est</w:t>
+      </w:r>
+      <w:r>
+        <w:rPr>
+          <w:rFonts w:ascii="Times New Roman" w:hAnsi="Times New Roman" w:cs="Times New Roman"/>
+          <w:kern w:val="0"/>
+          <w:lang w:bidi="ar-SA"/>
+        </w:rPr>
+        <w:t>a</w:t>
+      </w:r>
+      <w:r>
+        <w:rPr>
+          <w:rFonts w:ascii="Times New Roman" w:hAnsi="Times New Roman" w:cs="Times New Roman"/>
+          <w:kern w:val="0"/>
+          <w:lang w:bidi="ar-SA"/>
+        </w:rPr>
+        <w:t xml:space="preserve"> representada por una función</w:t>
+      </w:r>
+      <w:r>
+        <w:rPr>
+          <w:rFonts w:ascii="Times New Roman" w:hAnsi="Times New Roman" w:cs="Times New Roman"/>
+          <w:kern w:val="0"/>
+          <w:lang w:bidi="ar-SA"/>
+        </w:rPr>
+        <w:t xml:space="preserve"> de utilidad constituida por</w:t>
+      </w:r>
+      <w:r>
+        <w:rPr>
+          <w:rFonts w:ascii="Times New Roman" w:hAnsi="Times New Roman" w:cs="Times New Roman"/>
+          <w:kern w:val="0"/>
+          <w:lang w:bidi="ar-SA"/>
+        </w:rPr>
+        <w:t xml:space="preserve"> un</w:t>
+      </w:r>
+      <w:r>
+        <w:rPr>
+          <w:rFonts w:ascii="Times New Roman" w:hAnsi="Times New Roman" w:cs="Times New Roman"/>
+          <w:kern w:val="0"/>
+          <w:lang w:bidi="ar-SA"/>
+        </w:rPr>
+        <w:t xml:space="preserve"> componente</w:t>
+      </w:r>
+      <w:r>
+        <w:rPr>
+          <w:rFonts w:ascii="Times New Roman" w:hAnsi="Times New Roman" w:cs="Times New Roman"/>
+          <w:kern w:val="0"/>
+          <w:lang w:bidi="ar-SA"/>
+        </w:rPr>
+        <w:t xml:space="preserve"> observable</w:t>
+      </w:r>
+      <w:r>
+        <w:rPr>
+          <w:rFonts w:ascii="Times New Roman" w:hAnsi="Times New Roman" w:cs="Times New Roman"/>
+          <w:kern w:val="0"/>
+          <w:lang w:bidi="ar-SA"/>
+        </w:rPr>
+        <w:t xml:space="preserve"> </w:t>
+      </w:r>
+      <w:r>
+        <w:rPr>
+          <w:rFonts w:ascii="Times New Roman" w:hAnsi="Times New Roman" w:cs="Times New Roman"/>
+          <w:kern w:val="0"/>
+          <w:lang w:bidi="ar-SA"/>
+        </w:rPr>
+        <w:t xml:space="preserve">y un componente inobservable. </w:t>
+      </w:r>
+      <w:r>
+        <w:rPr>
+          <w:rFonts w:ascii="Times New Roman" w:hAnsi="Times New Roman" w:cs="Times New Roman"/>
+          <w:kern w:val="0"/>
+          <w:lang w:bidi="ar-SA"/>
+        </w:rPr>
+        <w:t>Asumiendo que el individuo</w:t>
+      </w:r>
+      <w:r>
+        <w:rPr>
+          <w:rFonts w:ascii="Times New Roman" w:hAnsi="Times New Roman" w:cs="Times New Roman"/>
+          <w:i/>
+          <w:iCs/>
+          <w:kern w:val="0"/>
+          <w:lang w:bidi="ar-SA"/>
+        </w:rPr>
+        <w:t xml:space="preserve"> </w:t>
+      </w:r>
+      <w:r>
+        <w:rPr>
+          <w:rFonts w:ascii="Times New Roman" w:hAnsi="Times New Roman" w:cs="Times New Roman"/>
+          <w:kern w:val="0"/>
+          <w:lang w:bidi="ar-SA"/>
+        </w:rPr>
+        <w:t xml:space="preserve">es racional y maximiza su utilidad en la elección de las alternativas, </w:t>
+      </w:r>
+      <w:r>
+        <w:rPr>
+          <w:rFonts w:ascii="Times New Roman" w:hAnsi="Times New Roman" w:cs="Times New Roman"/>
+          <w:kern w:val="0"/>
+          <w:lang w:bidi="ar-SA"/>
+        </w:rPr>
+        <w:t>este seleccionara</w:t>
+      </w:r>
+      <w:r>
+        <w:rPr>
+          <w:rFonts w:ascii="Times New Roman" w:hAnsi="Times New Roman" w:cs="Times New Roman"/>
+          <w:kern w:val="0"/>
+          <w:lang w:bidi="ar-SA"/>
+        </w:rPr>
+        <w:t xml:space="preserve"> con mayor probabilidad</w:t>
+      </w:r>
+      <w:r>
+        <w:rPr>
+          <w:rFonts w:ascii="Times New Roman" w:hAnsi="Times New Roman" w:cs="Times New Roman"/>
+          <w:kern w:val="0"/>
+          <w:lang w:bidi="ar-SA"/>
+        </w:rPr>
+        <w:t xml:space="preserve"> aquella que</w:t>
+      </w:r>
+      <w:r>
+        <w:rPr>
+          <w:rFonts w:ascii="Times New Roman" w:hAnsi="Times New Roman" w:cs="Times New Roman"/>
+          <w:kern w:val="0"/>
+          <w:lang w:bidi="ar-SA"/>
+        </w:rPr>
+        <w:t xml:space="preserve"> </w:t>
+      </w:r>
+      <w:r>
+        <w:rPr>
+          <w:rFonts w:ascii="Times New Roman" w:hAnsi="Times New Roman" w:cs="Times New Roman"/>
+          <w:kern w:val="0"/>
+          <w:lang w:bidi="ar-SA"/>
+        </w:rPr>
+        <w:t xml:space="preserve">provoque que </w:t>
+      </w:r>
+      <w:r>
+        <w:rPr>
+          <w:rFonts w:ascii="Times New Roman" w:hAnsi="Times New Roman" w:cs="Times New Roman"/>
+          <w:kern w:val="0"/>
+          <w:lang w:bidi="ar-SA"/>
+        </w:rPr>
+        <w:t>su utilidad sea la máxima posible</w:t>
+      </w:r>
+      <w:r>
+        <w:rPr>
+          <w:rFonts w:ascii="Times New Roman" w:hAnsi="Times New Roman" w:cs="Times New Roman"/>
+          <w:kern w:val="0"/>
+          <w:lang w:bidi="ar-SA"/>
+        </w:rPr>
+        <w:t xml:space="preserve">. Es importante </w:t>
+      </w:r>
+      <w:r>
+        <w:rPr>
+          <w:rFonts w:ascii="Times New Roman" w:hAnsi="Times New Roman" w:cs="Times New Roman"/>
+          <w:kern w:val="0"/>
+          <w:lang w:bidi="ar-SA"/>
+        </w:rPr>
+        <w:t>recordar que la</w:t>
+      </w:r>
+      <w:r>
+        <w:rPr>
+          <w:rFonts w:ascii="Times New Roman" w:hAnsi="Times New Roman" w:cs="Times New Roman"/>
+          <w:kern w:val="0"/>
+          <w:lang w:bidi="ar-SA"/>
+        </w:rPr>
+        <w:t xml:space="preserve"> función de</w:t>
+      </w:r>
+      <w:r>
+        <w:rPr>
+          <w:rFonts w:ascii="Times New Roman" w:hAnsi="Times New Roman" w:cs="Times New Roman"/>
+          <w:kern w:val="0"/>
+          <w:lang w:bidi="ar-SA"/>
+        </w:rPr>
+        <w:t xml:space="preserve"> utilidad del individuo posee un componente estocástico</w:t>
+      </w:r>
+      <w:r>
+        <w:rPr>
+          <w:rFonts w:ascii="Times New Roman" w:hAnsi="Times New Roman" w:cs="Times New Roman"/>
+          <w:kern w:val="0"/>
+          <w:lang w:bidi="ar-SA"/>
+        </w:rPr>
+        <w:t>, por ello, la determinación de la elección óptima del individuo se realiza en términos probabilísticos y no de manera determinística.</w:t>
+      </w:r>
+    </w:p>
+    <w:p>
+      <w:pPr>
+        <w:pStyle w:val="Textoindependiente"/>
+        <w:ind w:firstLine="284"/>
+        <w:jc w:val="both"/>
+        <w:rPr>
+          <w:rFonts w:ascii="Times New Roman" w:hAnsi="Times New Roman" w:cs="Times New Roman"/>
+          <w:kern w:val="0"/>
+          <w:lang w:bidi="ar-SA"/>
+        </w:rPr>
+      </w:pPr>
+      <w:r>
+        <w:rPr>
+          <w:rFonts w:ascii="Times New Roman" w:hAnsi="Times New Roman" w:cs="Times New Roman"/>
+        </w:rPr>
+        <w:t xml:space="preserve">En el libro </w:t>
+      </w:r>
+      <w:proofErr w:type="spellStart"/>
+      <w:r>
+        <w:rPr>
+          <w:rFonts w:ascii="Times New Roman" w:hAnsi="Times New Roman" w:cs="Times New Roman"/>
+        </w:rPr>
+        <w:t>del e</w:t>
+      </w:r>
+      <w:proofErr w:type="spellEnd"/>
+      <w:r>
+        <w:rPr>
+          <w:rFonts w:ascii="Times New Roman" w:hAnsi="Times New Roman" w:cs="Times New Roman"/>
+        </w:rPr>
+        <w:t xml:space="preserve">conomista estadounidense </w:t>
+      </w:r>
+      <w:proofErr w:type="spellStart"/>
+      <w:r>
+        <w:rPr>
+          <w:rFonts w:ascii="Times New Roman" w:hAnsi="Times New Roman" w:cs="Times New Roman"/>
+        </w:rPr>
+        <w:t>Greene</w:t>
+      </w:r>
+      <w:proofErr w:type="spellEnd"/>
+      <w:r>
+        <w:rPr>
+          <w:rFonts w:ascii="Times New Roman" w:hAnsi="Times New Roman" w:cs="Times New Roman"/>
+        </w:rPr>
+        <w:t xml:space="preserve"> (2018) se encuentra el</w:t>
+      </w:r>
+      <w:r>
+        <w:rPr>
+          <w:rFonts w:ascii="Times New Roman" w:hAnsi="Times New Roman" w:cs="Times New Roman"/>
+        </w:rPr>
+        <w:t xml:space="preserve"> desarrollo</w:t>
+      </w:r>
+      <w:r>
+        <w:rPr>
+          <w:rFonts w:ascii="Times New Roman" w:hAnsi="Times New Roman" w:cs="Times New Roman"/>
+        </w:rPr>
+        <w:t xml:space="preserve"> </w:t>
+      </w:r>
+      <w:r>
+        <w:rPr>
+          <w:rFonts w:ascii="Times New Roman" w:hAnsi="Times New Roman" w:cs="Times New Roman"/>
+        </w:rPr>
+        <w:t>de</w:t>
+      </w:r>
+      <w:r>
+        <w:rPr>
+          <w:rFonts w:ascii="Times New Roman" w:hAnsi="Times New Roman" w:cs="Times New Roman"/>
+        </w:rPr>
+        <w:t xml:space="preserve"> modelos econométricos </w:t>
+      </w:r>
+      <w:r>
+        <w:rPr>
+          <w:rFonts w:ascii="Times New Roman" w:hAnsi="Times New Roman" w:cs="Times New Roman"/>
+        </w:rPr>
+        <w:t xml:space="preserve">de probabilidad no lineal en parámetros </w:t>
+      </w:r>
+      <w:r>
+        <w:rPr>
+          <w:rFonts w:ascii="Times New Roman" w:hAnsi="Times New Roman" w:cs="Times New Roman"/>
+        </w:rPr>
+        <w:t>que permiten</w:t>
+      </w:r>
+      <w:r>
+        <w:rPr>
+          <w:rFonts w:ascii="Times New Roman" w:hAnsi="Times New Roman" w:cs="Times New Roman"/>
+        </w:rPr>
+        <w:t xml:space="preserve"> describir un proceso de</w:t>
+      </w:r>
+      <w:r>
+        <w:rPr>
+          <w:rFonts w:ascii="Times New Roman" w:hAnsi="Times New Roman" w:cs="Times New Roman"/>
+          <w:kern w:val="0"/>
+          <w:lang w:bidi="ar-SA"/>
+        </w:rPr>
+        <w:t xml:space="preserve"> </w:t>
+      </w:r>
+      <w:r>
+        <w:rPr>
+          <w:rFonts w:ascii="Times New Roman" w:hAnsi="Times New Roman" w:cs="Times New Roman"/>
+          <w:kern w:val="0"/>
+          <w:lang w:bidi="ar-SA"/>
+        </w:rPr>
+        <w:t xml:space="preserve">elección </w:t>
+      </w:r>
+      <w:r>
+        <w:rPr>
+          <w:rFonts w:ascii="Times New Roman" w:hAnsi="Times New Roman" w:cs="Times New Roman"/>
+          <w:kern w:val="0"/>
+          <w:lang w:bidi="ar-SA"/>
+        </w:rPr>
+        <w:t xml:space="preserve">aleatorio </w:t>
+      </w:r>
+      <w:r>
+        <w:rPr>
+          <w:rFonts w:ascii="Times New Roman" w:hAnsi="Times New Roman" w:cs="Times New Roman"/>
+          <w:kern w:val="0"/>
+          <w:lang w:bidi="ar-SA"/>
+        </w:rPr>
+        <w:t>de</w:t>
+      </w:r>
+      <w:r>
+        <w:rPr>
+          <w:rFonts w:ascii="Times New Roman" w:hAnsi="Times New Roman" w:cs="Times New Roman"/>
+          <w:kern w:val="0"/>
+          <w:lang w:bidi="ar-SA"/>
+        </w:rPr>
+        <w:t xml:space="preserve"> alternativas mutuamente excluyentes</w:t>
+      </w:r>
+      <w:r>
+        <w:rPr>
+          <w:rFonts w:ascii="Times New Roman" w:hAnsi="Times New Roman" w:cs="Times New Roman"/>
+          <w:kern w:val="0"/>
+          <w:lang w:bidi="ar-SA"/>
+        </w:rPr>
+        <w:t xml:space="preserve">. </w:t>
+      </w:r>
+      <w:r>
+        <w:rPr>
+          <w:rFonts w:ascii="Times New Roman" w:hAnsi="Times New Roman" w:cs="Times New Roman"/>
+          <w:kern w:val="0"/>
+          <w:lang w:bidi="ar-SA"/>
+        </w:rPr>
+        <w:t>En</w:t>
+      </w:r>
+      <w:r>
+        <w:rPr>
+          <w:rFonts w:ascii="Times New Roman" w:hAnsi="Times New Roman" w:cs="Times New Roman"/>
+          <w:kern w:val="0"/>
+          <w:lang w:bidi="ar-SA"/>
+        </w:rPr>
+        <w:t xml:space="preserve"> particular, </w:t>
+      </w:r>
+      <w:r>
+        <w:rPr>
+          <w:rFonts w:ascii="Times New Roman" w:hAnsi="Times New Roman" w:cs="Times New Roman"/>
+          <w:kern w:val="0"/>
+          <w:lang w:bidi="ar-SA"/>
+        </w:rPr>
+        <w:t>para este trabajo</w:t>
+      </w:r>
+      <w:r>
+        <w:rPr>
+          <w:rFonts w:ascii="Times New Roman" w:hAnsi="Times New Roman" w:cs="Times New Roman"/>
+          <w:kern w:val="0"/>
+          <w:lang w:bidi="ar-SA"/>
+        </w:rPr>
+        <w:t xml:space="preserve"> </w:t>
+      </w:r>
+      <w:r>
+        <w:rPr>
+          <w:rFonts w:ascii="Times New Roman" w:hAnsi="Times New Roman" w:cs="Times New Roman"/>
+          <w:kern w:val="0"/>
+          <w:lang w:bidi="ar-SA"/>
+        </w:rPr>
+        <w:t xml:space="preserve">se toma como antecedente </w:t>
+      </w:r>
+      <w:r>
+        <w:rPr>
+          <w:rFonts w:ascii="Times New Roman" w:hAnsi="Times New Roman" w:cs="Times New Roman"/>
+          <w:kern w:val="0"/>
+          <w:lang w:bidi="ar-SA"/>
+        </w:rPr>
+        <w:t xml:space="preserve">la aplicación de </w:t>
+      </w:r>
+      <w:r>
+        <w:rPr>
+          <w:rFonts w:ascii="Times New Roman" w:hAnsi="Times New Roman" w:cs="Times New Roman"/>
+          <w:kern w:val="0"/>
+          <w:lang w:bidi="ar-SA"/>
+        </w:rPr>
+        <w:t xml:space="preserve"> </w:t>
+      </w:r>
+      <w:r>
+        <w:rPr>
+          <w:rFonts w:ascii="Times New Roman" w:hAnsi="Times New Roman" w:cs="Times New Roman"/>
+          <w:kern w:val="0"/>
+          <w:lang w:bidi="ar-SA"/>
+        </w:rPr>
+        <w:t xml:space="preserve">modelos de probabilidad </w:t>
+      </w:r>
+      <w:proofErr w:type="spellStart"/>
+      <w:r>
+        <w:rPr>
+          <w:rFonts w:ascii="Times New Roman" w:hAnsi="Times New Roman" w:cs="Times New Roman"/>
+          <w:kern w:val="0"/>
+          <w:lang w:bidi="ar-SA"/>
+        </w:rPr>
+        <w:t>Logit</w:t>
+      </w:r>
+      <w:proofErr w:type="spellEnd"/>
+      <w:r>
+        <w:rPr>
+          <w:rFonts w:ascii="Times New Roman" w:hAnsi="Times New Roman" w:cs="Times New Roman"/>
+          <w:kern w:val="0"/>
+          <w:lang w:bidi="ar-SA"/>
+        </w:rPr>
+        <w:t xml:space="preserve"> Binomiales y </w:t>
+      </w:r>
+      <w:proofErr w:type="spellStart"/>
+      <w:r>
+        <w:rPr>
+          <w:rFonts w:ascii="Times New Roman" w:hAnsi="Times New Roman" w:cs="Times New Roman"/>
+          <w:kern w:val="0"/>
+          <w:lang w:bidi="ar-SA"/>
+        </w:rPr>
+        <w:t>Multinomiales</w:t>
+      </w:r>
+      <w:proofErr w:type="spellEnd"/>
+      <w:r>
+        <w:rPr>
+          <w:rFonts w:ascii="Times New Roman" w:hAnsi="Times New Roman" w:cs="Times New Roman"/>
+          <w:kern w:val="0"/>
+          <w:lang w:bidi="ar-SA"/>
+        </w:rPr>
+        <w:t xml:space="preserve"> para </w:t>
+      </w:r>
+      <w:r>
+        <w:rPr>
+          <w:rFonts w:ascii="Times New Roman" w:hAnsi="Times New Roman" w:cs="Times New Roman"/>
+          <w:kern w:val="0"/>
+          <w:lang w:bidi="ar-SA"/>
+        </w:rPr>
+        <w:t>la inferencia</w:t>
+      </w:r>
+      <w:r>
+        <w:rPr>
+          <w:rFonts w:ascii="Times New Roman" w:hAnsi="Times New Roman" w:cs="Times New Roman"/>
+          <w:kern w:val="0"/>
+          <w:lang w:bidi="ar-SA"/>
+        </w:rPr>
+        <w:t xml:space="preserve"> de los determinantes en el proceso de elección aleatoria de alternativas mutuamente excluyentes.</w:t>
+      </w:r>
+    </w:p>
+    <w:p>
+      <w:pPr>
+        <w:pStyle w:val="Textoindependiente"/>
+        <w:ind w:firstLine="284"/>
+        <w:jc w:val="both"/>
+        <w:rPr>
+          <w:rFonts w:ascii="Times New Roman" w:hAnsi="Times New Roman" w:cs="Times New Roman"/>
+        </w:rPr>
+      </w:pPr>
+      <w:r>
+        <w:rPr>
+          <w:rFonts w:ascii="Times New Roman" w:hAnsi="Times New Roman" w:cs="Times New Roman"/>
+        </w:rPr>
+        <w:t xml:space="preserve">La definición de las regiones argentinas en esta investigación surgen de la consideración de factores sociodemográficos, económicos y geográficos. Para los primeros dos se tomó como </w:t>
+      </w:r>
+      <w:r>
+        <w:rPr>
+          <w:rFonts w:ascii="Times New Roman" w:hAnsi="Times New Roman" w:cs="Times New Roman"/>
+        </w:rPr>
+        <w:lastRenderedPageBreak/>
+        <w:t xml:space="preserve">base las características seleccionadas en el trabajo de </w:t>
+      </w:r>
+      <w:proofErr w:type="spellStart"/>
+      <w:r>
+        <w:rPr>
+          <w:rFonts w:ascii="Times New Roman" w:hAnsi="Times New Roman" w:cs="Times New Roman"/>
+        </w:rPr>
+        <w:t>Cicowiez</w:t>
+      </w:r>
+      <w:proofErr w:type="spellEnd"/>
+      <w:r>
+        <w:rPr>
+          <w:rFonts w:ascii="Times New Roman" w:hAnsi="Times New Roman" w:cs="Times New Roman"/>
+        </w:rPr>
+        <w:t xml:space="preserve"> (2003) y se amplió incluyendo factores en pos de reflejar las variables compartidas por las regiones según las teorías de aglomeración productiva de la nueva geografía económica. En representación de los factores geográficos se optó por incorporar una división regional del Instituto Nacional de Estadísticas y Censos, con el fin de captar similitudes geográficas y territoriales entre las provincias.</w:t>
+      </w:r>
+    </w:p>
+    <w:p>
+      <w:pPr>
+        <w:pStyle w:val="Textoindependiente"/>
+        <w:ind w:firstLine="284"/>
+        <w:jc w:val="both"/>
+        <w:rPr>
+          <w:rFonts w:ascii="Times New Roman" w:hAnsi="Times New Roman" w:cs="Times New Roman"/>
+        </w:rPr>
+      </w:pPr>
+      <w:r>
+        <w:rPr>
+          <w:rFonts w:ascii="Times New Roman" w:hAnsi="Times New Roman" w:cs="Times New Roman"/>
+        </w:rPr>
+        <w:t>En la definición teórica</w:t>
+      </w:r>
+      <w:r>
+        <w:rPr>
+          <w:rFonts w:ascii="Times New Roman" w:hAnsi="Times New Roman" w:cs="Times New Roman"/>
+        </w:rPr>
+        <w:t xml:space="preserve"> de los modelos econométricos de aglomeración de las regiones </w:t>
+      </w:r>
+      <w:r>
+        <w:rPr>
+          <w:rFonts w:ascii="Times New Roman" w:hAnsi="Times New Roman" w:cs="Times New Roman"/>
+        </w:rPr>
+        <w:t xml:space="preserve">argentinas </w:t>
+      </w:r>
+      <w:r>
+        <w:rPr>
+          <w:rFonts w:ascii="Times New Roman" w:hAnsi="Times New Roman" w:cs="Times New Roman"/>
+        </w:rPr>
+        <w:t xml:space="preserve">se </w:t>
+      </w:r>
+      <w:r>
+        <w:rPr>
+          <w:rFonts w:ascii="Times New Roman" w:hAnsi="Times New Roman" w:cs="Times New Roman"/>
+        </w:rPr>
+        <w:t>toma como base</w:t>
+      </w:r>
+      <w:r>
+        <w:rPr>
+          <w:rFonts w:ascii="Times New Roman" w:hAnsi="Times New Roman" w:cs="Times New Roman"/>
+        </w:rPr>
+        <w:t xml:space="preserve"> el algoritmo</w:t>
+      </w:r>
+      <w:r>
+        <w:rPr>
+          <w:rFonts w:ascii="Times New Roman" w:hAnsi="Times New Roman" w:cs="Times New Roman"/>
+        </w:rPr>
+        <w:t xml:space="preserve"> de </w:t>
+      </w:r>
+      <w:proofErr w:type="spellStart"/>
+      <w:r>
+        <w:rPr>
+          <w:rFonts w:ascii="Times New Roman" w:hAnsi="Times New Roman" w:cs="Times New Roman"/>
+        </w:rPr>
+        <w:t>clusterización</w:t>
+      </w:r>
+      <w:proofErr w:type="spellEnd"/>
+      <w:r>
+        <w:rPr>
+          <w:rFonts w:ascii="Times New Roman" w:hAnsi="Times New Roman" w:cs="Times New Roman"/>
+        </w:rPr>
+        <w:t xml:space="preserve"> </w:t>
+      </w:r>
+      <w:proofErr w:type="spellStart"/>
+      <w:r>
+        <w:rPr>
+          <w:rFonts w:ascii="Times New Roman" w:hAnsi="Times New Roman" w:cs="Times New Roman"/>
+        </w:rPr>
+        <w:t>de</w:t>
+      </w:r>
+      <w:proofErr w:type="spellEnd"/>
+      <w:r>
+        <w:rPr>
+          <w:rFonts w:ascii="Times New Roman" w:hAnsi="Times New Roman" w:cs="Times New Roman"/>
+        </w:rPr>
+        <w:t xml:space="preserve"> K-medias</w:t>
+      </w:r>
+      <w:r>
+        <w:rPr>
+          <w:rFonts w:ascii="Times New Roman" w:hAnsi="Times New Roman" w:cs="Times New Roman"/>
+        </w:rPr>
+        <w:t>,</w:t>
+      </w:r>
+      <w:r>
+        <w:rPr>
+          <w:rFonts w:ascii="Times New Roman" w:hAnsi="Times New Roman" w:cs="Times New Roman"/>
+        </w:rPr>
+        <w:t xml:space="preserve"> </w:t>
+      </w:r>
+      <w:r>
+        <w:rPr>
+          <w:rFonts w:ascii="Times New Roman" w:hAnsi="Times New Roman" w:cs="Times New Roman"/>
+        </w:rPr>
+        <w:t xml:space="preserve">explicitado en el trabajo de </w:t>
+      </w:r>
+      <w:proofErr w:type="spellStart"/>
+      <w:r>
+        <w:rPr>
+          <w:rFonts w:ascii="Times New Roman" w:hAnsi="Times New Roman" w:cs="Times New Roman"/>
+        </w:rPr>
+        <w:t>Macqueen</w:t>
+      </w:r>
+      <w:proofErr w:type="spellEnd"/>
+      <w:r>
+        <w:rPr>
+          <w:rFonts w:ascii="Times New Roman" w:hAnsi="Times New Roman" w:cs="Times New Roman"/>
+        </w:rPr>
+        <w:t xml:space="preserve"> </w:t>
+      </w:r>
+      <w:r>
+        <w:rPr>
+          <w:rFonts w:ascii="Times New Roman" w:hAnsi="Times New Roman" w:cs="Times New Roman"/>
+        </w:rPr>
+        <w:t>(</w:t>
+      </w:r>
+      <w:r>
+        <w:rPr>
+          <w:rFonts w:ascii="Times New Roman" w:hAnsi="Times New Roman" w:cs="Times New Roman"/>
+        </w:rPr>
+        <w:t>1967)</w:t>
+      </w:r>
+      <w:r>
+        <w:rPr>
+          <w:rFonts w:ascii="Times New Roman" w:hAnsi="Times New Roman" w:cs="Times New Roman"/>
+        </w:rPr>
+        <w:t>.</w:t>
+      </w:r>
+      <w:r>
+        <w:rPr>
+          <w:rFonts w:ascii="Times New Roman" w:hAnsi="Times New Roman" w:cs="Times New Roman"/>
+        </w:rPr>
+        <w:t xml:space="preserve"> </w:t>
+      </w:r>
+      <w:r>
+        <w:rPr>
+          <w:rFonts w:ascii="Times New Roman" w:hAnsi="Times New Roman" w:cs="Times New Roman"/>
+        </w:rPr>
+        <w:t>P</w:t>
+      </w:r>
+      <w:r>
+        <w:rPr>
+          <w:rFonts w:ascii="Times New Roman" w:hAnsi="Times New Roman" w:cs="Times New Roman"/>
+        </w:rPr>
+        <w:t>articularmente</w:t>
+      </w:r>
+      <w:r>
+        <w:rPr>
+          <w:rFonts w:ascii="Times New Roman" w:hAnsi="Times New Roman" w:cs="Times New Roman"/>
+        </w:rPr>
+        <w:t>, se utiliza una versión de este algoritmo</w:t>
+      </w:r>
+      <w:r>
+        <w:rPr>
+          <w:rFonts w:ascii="Times New Roman" w:hAnsi="Times New Roman" w:cs="Times New Roman"/>
+        </w:rPr>
+        <w:t xml:space="preserve"> desarrollado </w:t>
+      </w:r>
+      <w:r>
+        <w:rPr>
+          <w:rFonts w:ascii="Times New Roman" w:hAnsi="Times New Roman" w:cs="Times New Roman"/>
+        </w:rPr>
+        <w:t xml:space="preserve">en el trabajo de investigación de </w:t>
+      </w:r>
+      <w:proofErr w:type="spellStart"/>
+      <w:r>
+        <w:rPr>
+          <w:rFonts w:ascii="Times New Roman" w:hAnsi="Times New Roman" w:cs="Times New Roman"/>
+        </w:rPr>
+        <w:t>Hartigan</w:t>
+      </w:r>
+      <w:proofErr w:type="spellEnd"/>
+      <w:r>
+        <w:rPr>
+          <w:rFonts w:ascii="Times New Roman" w:hAnsi="Times New Roman" w:cs="Times New Roman"/>
+        </w:rPr>
+        <w:t xml:space="preserve"> y Wong (1979). </w:t>
+      </w:r>
+    </w:p>
+    <w:p>
+      <w:pPr>
+        <w:pStyle w:val="Textoindependiente"/>
+        <w:ind w:firstLine="284"/>
+        <w:jc w:val="both"/>
+        <w:rPr>
+          <w:rFonts w:ascii="Times New Roman" w:hAnsi="Times New Roman" w:cs="Times New Roman"/>
+          <w:kern w:val="0"/>
+          <w:lang w:bidi="ar-SA"/>
+        </w:rPr>
+      </w:pPr>
+    </w:p>
+    <w:p>
+      <w:pPr>
+        <w:pStyle w:val="Bibliografa1"/>
+        <w:spacing w:line="276" w:lineRule="auto"/>
+        <w:ind w:firstLine="284"/>
+        <w:jc w:val="both"/>
+        <w:rPr>
+          <w:rFonts w:ascii="Times New Roman" w:hAnsi="Times New Roman" w:cs="Times New Roman"/>
+        </w:rPr>
+      </w:pPr>
+    </w:p>
+    <w:p>
+      <w:pPr>
+        <w:pStyle w:val="Bibliografa1"/>
+        <w:spacing w:line="276" w:lineRule="auto"/>
+        <w:ind w:firstLine="284"/>
+        <w:jc w:val="both"/>
+        <w:rPr>
+          <w:rFonts w:ascii="Times New Roman" w:hAnsi="Times New Roman" w:cs="Times New Roman"/>
+        </w:rPr>
+      </w:pPr>
+    </w:p>
+    <w:p>
+      <w:pPr>
+        <w:pStyle w:val="Bibliografa1"/>
+        <w:spacing w:line="276" w:lineRule="auto"/>
+        <w:jc w:val="both"/>
+        <w:rPr>
+          <w:rFonts w:ascii="Times New Roman" w:hAnsi="Times New Roman" w:cs="Times New Roman"/>
+          <w:sz w:val="22"/>
+          <w:szCs w:val="22"/>
+        </w:rPr>
+      </w:pPr>
+    </w:p>
+    <w:p>
+      <w:pPr>
+        <w:pStyle w:val="Bibliografa1"/>
+        <w:spacing w:line="276" w:lineRule="auto"/>
+        <w:jc w:val="both"/>
+        <w:rPr>
+          <w:rFonts w:ascii="Times New Roman" w:hAnsi="Times New Roman" w:cs="Times New Roman"/>
+          <w:sz w:val="22"/>
+          <w:szCs w:val="22"/>
+        </w:rPr>
+      </w:pPr>
+    </w:p>
+    <w:p>
+      <w:pPr>
+        <w:pStyle w:val="Bibliografa1"/>
+        <w:spacing w:line="276" w:lineRule="auto"/>
+        <w:jc w:val="both"/>
+        <w:rPr>
+          <w:rFonts w:ascii="Times New Roman" w:hAnsi="Times New Roman" w:cs="Times New Roman"/>
+          <w:sz w:val="22"/>
+          <w:szCs w:val="22"/>
+        </w:rPr>
+      </w:pPr>
+    </w:p>
+    <w:p>
+      <w:pPr>
+        <w:pStyle w:val="Bibliografa1"/>
+        <w:spacing w:line="276" w:lineRule="auto"/>
+        <w:jc w:val="both"/>
+        <w:rPr>
+          <w:rFonts w:ascii="Times New Roman" w:hAnsi="Times New Roman" w:cs="Times New Roman"/>
+          <w:sz w:val="22"/>
+          <w:szCs w:val="22"/>
+        </w:rPr>
+      </w:pPr>
+    </w:p>
+    <w:p>
+      <w:pPr>
+        <w:pStyle w:val="Bibliografa1"/>
+        <w:spacing w:line="276" w:lineRule="auto"/>
+        <w:jc w:val="both"/>
+        <w:rPr>
+          <w:rFonts w:ascii="Times New Roman" w:hAnsi="Times New Roman" w:cs="Times New Roman"/>
+          <w:sz w:val="22"/>
+          <w:szCs w:val="22"/>
+        </w:rPr>
+      </w:pPr>
+    </w:p>
+    <w:p>
+      <w:pPr>
+        <w:pStyle w:val="Bibliografa1"/>
+        <w:spacing w:line="276" w:lineRule="auto"/>
+        <w:jc w:val="both"/>
+        <w:rPr>
+          <w:rFonts w:ascii="Times New Roman" w:hAnsi="Times New Roman" w:cs="Times New Roman"/>
+          <w:sz w:val="22"/>
+          <w:szCs w:val="22"/>
+        </w:rPr>
+      </w:pPr>
+    </w:p>
+    <w:p>
+      <w:pPr>
+        <w:pStyle w:val="Bibliografa1"/>
+        <w:spacing w:line="276" w:lineRule="auto"/>
+        <w:jc w:val="both"/>
+        <w:rPr>
+          <w:rFonts w:ascii="Times New Roman" w:hAnsi="Times New Roman" w:cs="Times New Roman"/>
+          <w:sz w:val="22"/>
+          <w:szCs w:val="22"/>
+        </w:rPr>
+      </w:pPr>
+    </w:p>
+    <w:p>
+      <w:pPr>
+        <w:pStyle w:val="Bibliografa1"/>
+        <w:spacing w:line="276" w:lineRule="auto"/>
+        <w:jc w:val="both"/>
+        <w:rPr>
+          <w:rFonts w:ascii="Times New Roman" w:hAnsi="Times New Roman" w:cs="Times New Roman"/>
+          <w:sz w:val="22"/>
+          <w:szCs w:val="22"/>
+        </w:rPr>
+      </w:pPr>
+    </w:p>
+    <w:p>
+      <w:pPr>
+        <w:pStyle w:val="Bibliografa1"/>
+        <w:spacing w:line="276" w:lineRule="auto"/>
+        <w:jc w:val="both"/>
+        <w:rPr>
+          <w:rFonts w:ascii="Times New Roman" w:hAnsi="Times New Roman" w:cs="Times New Roman"/>
+          <w:sz w:val="22"/>
+          <w:szCs w:val="22"/>
+        </w:rPr>
+      </w:pPr>
+    </w:p>
+    <w:p>
+      <w:pPr>
+        <w:pStyle w:val="Bibliografa1"/>
+        <w:spacing w:line="276" w:lineRule="auto"/>
+        <w:jc w:val="both"/>
+        <w:rPr>
+          <w:rFonts w:ascii="Times New Roman" w:hAnsi="Times New Roman" w:cs="Times New Roman"/>
+          <w:sz w:val="22"/>
+          <w:szCs w:val="22"/>
+        </w:rPr>
+      </w:pPr>
+    </w:p>
+    <w:p>
+      <w:pPr>
+        <w:pStyle w:val="Bibliografa1"/>
+        <w:spacing w:line="276" w:lineRule="auto"/>
+        <w:jc w:val="both"/>
+        <w:rPr>
+          <w:rFonts w:ascii="Times New Roman" w:hAnsi="Times New Roman" w:cs="Times New Roman"/>
+          <w:sz w:val="22"/>
+          <w:szCs w:val="22"/>
+        </w:rPr>
+      </w:pPr>
+    </w:p>
+    <w:p>
+      <w:pPr>
+        <w:pStyle w:val="Bibliografa1"/>
+        <w:spacing w:line="276" w:lineRule="auto"/>
+        <w:jc w:val="both"/>
+        <w:rPr>
+          <w:rFonts w:ascii="Times New Roman" w:hAnsi="Times New Roman" w:cs="Times New Roman"/>
+          <w:sz w:val="22"/>
+          <w:szCs w:val="22"/>
+        </w:rPr>
+      </w:pPr>
+    </w:p>
+    <w:p>
+      <w:pPr>
         <w:pStyle w:val="Bibliografa1"/>
         <w:spacing w:line="276" w:lineRule="auto"/>
         <w:jc w:val="both"/>
@@ -7595,10 +8558,10 @@
       <w:pPr>
         <w:pStyle w:val="Ttulo1"/>
       </w:pPr>
-      <w:bookmarkStart w:id="35" w:name="_Toc80089784"/>
-      <w:bookmarkStart w:id="36" w:name="_Toc80090007"/>
-      <w:bookmarkStart w:id="37" w:name="_Toc80090058"/>
-      <w:bookmarkStart w:id="38" w:name="_Toc85912150"/>
+      <w:bookmarkStart w:id="35" w:name="_Toc85912150"/>
+      <w:bookmarkStart w:id="36" w:name="_Toc80089784"/>
+      <w:bookmarkStart w:id="37" w:name="_Toc80090007"/>
+      <w:bookmarkStart w:id="38" w:name="_Toc80090058"/>
       <w:r>
         <w:lastRenderedPageBreak/>
         <w:t>3</w:t>
@@ -7606,7 +8569,7 @@
       <w:r>
         <w:t>.Resultados</w:t>
       </w:r>
-      <w:bookmarkEnd w:id="38"/>
+      <w:bookmarkEnd w:id="35"/>
     </w:p>
     <w:p>
       <w:pPr>
@@ -7628,9 +8591,9 @@
       <w:r>
         <w:t>Regiones</w:t>
       </w:r>
-      <w:bookmarkEnd w:id="35"/>
       <w:bookmarkEnd w:id="36"/>
       <w:bookmarkEnd w:id="37"/>
+      <w:bookmarkEnd w:id="38"/>
       <w:bookmarkEnd w:id="39"/>
     </w:p>
     <w:p>
@@ -8927,25 +9890,7 @@
           <w:kern w:val="0"/>
           <w:lang w:bidi="ar-SA"/>
         </w:rPr>
-        <w:t>, y no se estaría dando ninguna información relevante a los efectos de poder resumir características comunes entre los gr</w:t>
-      </w:r>
-      <w:proofErr w:type="spellStart"/>
-      <w:r>
-        <w:rPr>
-          <w:rFonts w:ascii="Times New Roman" w:hAnsi="Times New Roman" w:cs="Times New Roman"/>
-          <w:kern w:val="0"/>
-          <w:lang w:bidi="ar-SA"/>
-        </w:rPr>
-        <w:t>upos</w:t>
-      </w:r>
-      <w:proofErr w:type="spellEnd"/>
-      <w:r>
-        <w:rPr>
-          <w:rFonts w:ascii="Times New Roman" w:hAnsi="Times New Roman" w:cs="Times New Roman"/>
-          <w:kern w:val="0"/>
-          <w:lang w:bidi="ar-SA"/>
-        </w:rPr>
-        <w:t>.</w:t>
+        <w:t>, y no se estaría dando ninguna información relevante a los efectos de poder resumir características comunes entre los grupos.</w:t>
       </w:r>
     </w:p>
     <w:p>
@@ -25330,6 +26275,7 @@
   <w:style w:type="character" w:default="1" w:styleId="Fuentedeprrafopredeter">
     <w:name w:val="Default Paragraph Font"/>
     <w:uiPriority w:val="1"/>
+    <w:semiHidden/>
     <w:unhideWhenUsed/>
   </w:style>
   <w:style w:type="table" w:default="1" w:styleId="Tablanormal">

</xml_diff>

<commit_message>
ultimos cambios antes de enviar por tercera vez
</commit_message>
<xml_diff>
--- a/segunda_entrega_tesina/tesina_final_chain.docx
+++ b/segunda_entrega_tesina/tesina_final_chain.docx
@@ -5749,71 +5749,81 @@
         <w:rPr>
           <w:rFonts w:ascii="Times New Roman" w:hAnsi="Times New Roman" w:cs="Times New Roman"/>
         </w:rPr>
-        <w:t>de realizar el éxodo interregional</w:t>
-      </w:r>
-      <w:r>
-        <w:rPr>
-          <w:rFonts w:ascii="Times New Roman" w:hAnsi="Times New Roman" w:cs="Times New Roman"/>
-        </w:rPr>
-        <w:t xml:space="preserve"> de los </w:t>
+        <w:t>de</w:t>
+      </w:r>
+      <w:r>
+        <w:rPr>
+          <w:rFonts w:ascii="Times New Roman" w:hAnsi="Times New Roman" w:cs="Times New Roman"/>
+        </w:rPr>
+        <w:t>l</w:t>
+      </w:r>
+      <w:r>
+        <w:rPr>
+          <w:rFonts w:ascii="Times New Roman" w:hAnsi="Times New Roman" w:cs="Times New Roman"/>
+        </w:rPr>
+        <w:t xml:space="preserve"> éxodo interregional</w:t>
+      </w:r>
+      <w:r>
+        <w:rPr>
+          <w:rFonts w:ascii="Times New Roman" w:hAnsi="Times New Roman" w:cs="Times New Roman"/>
+        </w:rPr>
+        <w:t xml:space="preserve"> de los in</w:t>
+      </w:r>
+      <w:r>
+        <w:rPr>
+          <w:rFonts w:ascii="Times New Roman" w:hAnsi="Times New Roman" w:cs="Times New Roman"/>
+        </w:rPr>
+        <w:t>di</w:t>
+      </w:r>
+      <w:r>
+        <w:rPr>
+          <w:rFonts w:ascii="Times New Roman" w:hAnsi="Times New Roman" w:cs="Times New Roman"/>
+        </w:rPr>
+        <w:t xml:space="preserve">viduos  </w:t>
+      </w:r>
+      <w:r>
+        <w:rPr>
+          <w:rFonts w:ascii="Times New Roman" w:hAnsi="Times New Roman" w:cs="Times New Roman"/>
+        </w:rPr>
+        <w:t>encuentra su</w:t>
+      </w:r>
+      <w:r>
+        <w:rPr>
+          <w:rFonts w:ascii="Times New Roman" w:hAnsi="Times New Roman" w:cs="Times New Roman"/>
+          <w:kern w:val="0"/>
+          <w:lang w:bidi="ar-SA"/>
+        </w:rPr>
+        <w:t xml:space="preserve"> </w:t>
+      </w:r>
+      <w:r>
+        <w:rPr>
+          <w:rFonts w:ascii="Times New Roman" w:hAnsi="Times New Roman" w:cs="Times New Roman"/>
+          <w:kern w:val="0"/>
+          <w:lang w:bidi="ar-SA"/>
+        </w:rPr>
+        <w:t>base</w:t>
+      </w:r>
+      <w:r>
+        <w:rPr>
+          <w:rFonts w:ascii="Times New Roman" w:hAnsi="Times New Roman" w:cs="Times New Roman"/>
+          <w:kern w:val="0"/>
+          <w:lang w:bidi="ar-SA"/>
+        </w:rPr>
+        <w:t xml:space="preserve"> en la teoría de la utilidad aleatoria (</w:t>
       </w:r>
       <w:proofErr w:type="spellStart"/>
       <w:r>
         <w:rPr>
           <w:rFonts w:ascii="Times New Roman" w:hAnsi="Times New Roman" w:cs="Times New Roman"/>
-        </w:rPr>
-        <w:t>inviduos</w:t>
+          <w:kern w:val="0"/>
+          <w:lang w:bidi="ar-SA"/>
+        </w:rPr>
+        <w:t>Domencich</w:t>
       </w:r>
       <w:proofErr w:type="spellEnd"/>
       <w:r>
         <w:rPr>
           <w:rFonts w:ascii="Times New Roman" w:hAnsi="Times New Roman" w:cs="Times New Roman"/>
-        </w:rPr>
-        <w:t xml:space="preserve">  </w:t>
-      </w:r>
-      <w:r>
-        <w:rPr>
-          <w:rFonts w:ascii="Times New Roman" w:hAnsi="Times New Roman" w:cs="Times New Roman"/>
-        </w:rPr>
-        <w:t>encuentra su</w:t>
-      </w:r>
-      <w:r>
-        <w:rPr>
-          <w:rFonts w:ascii="Times New Roman" w:hAnsi="Times New Roman" w:cs="Times New Roman"/>
-          <w:kern w:val="0"/>
-          <w:lang w:bidi="ar-SA"/>
-        </w:rPr>
-        <w:t xml:space="preserve"> bas</w:t>
-      </w:r>
-      <w:r>
-        <w:rPr>
-          <w:rFonts w:ascii="Times New Roman" w:hAnsi="Times New Roman" w:cs="Times New Roman"/>
-          <w:kern w:val="0"/>
-          <w:lang w:bidi="ar-SA"/>
-        </w:rPr>
-        <w:t>e</w:t>
-      </w:r>
-      <w:r>
-        <w:rPr>
-          <w:rFonts w:ascii="Times New Roman" w:hAnsi="Times New Roman" w:cs="Times New Roman"/>
-          <w:kern w:val="0"/>
-          <w:lang w:bidi="ar-SA"/>
-        </w:rPr>
-        <w:t xml:space="preserve"> en la teoría de la utilidad aleatoria (</w:t>
-      </w:r>
-      <w:proofErr w:type="spellStart"/>
-      <w:r>
-        <w:rPr>
-          <w:rFonts w:ascii="Times New Roman" w:hAnsi="Times New Roman" w:cs="Times New Roman"/>
-          <w:kern w:val="0"/>
-          <w:lang w:bidi="ar-SA"/>
-        </w:rPr>
-        <w:t>Domencich</w:t>
-      </w:r>
-      <w:proofErr w:type="spellEnd"/>
-      <w:r>
-        <w:rPr>
-          <w:rFonts w:ascii="Times New Roman" w:hAnsi="Times New Roman" w:cs="Times New Roman"/>
           <w:kern w:val="0"/>
           <w:lang w:bidi="ar-SA"/>
         </w:rPr>
@@ -5833,7 +5843,31 @@
           <w:kern w:val="0"/>
           <w:lang w:bidi="ar-SA"/>
         </w:rPr>
-        <w:t>permite fundamentar teóricamente el modelo de elección discreta de los individuos en el caso de que se enfrente a un conjunto finito de alternativas mutuamente excluyentes</w:t>
+        <w:t>permite fundamentar teóricamente el modelo de elección discreta de l</w:t>
+      </w:r>
+      <w:r>
+        <w:rPr>
+          <w:rFonts w:ascii="Times New Roman" w:hAnsi="Times New Roman" w:cs="Times New Roman"/>
+          <w:kern w:val="0"/>
+          <w:lang w:bidi="ar-SA"/>
+        </w:rPr>
+        <w:t xml:space="preserve">as personas </w:t>
+      </w:r>
+      <w:r>
+        <w:rPr>
+          <w:rFonts w:ascii="Times New Roman" w:hAnsi="Times New Roman" w:cs="Times New Roman"/>
+          <w:kern w:val="0"/>
+          <w:lang w:bidi="ar-SA"/>
+        </w:rPr>
+        <w:t>que se enfrentan</w:t>
+      </w:r>
+      <w:r>
+        <w:rPr>
+          <w:rFonts w:ascii="Times New Roman" w:hAnsi="Times New Roman" w:cs="Times New Roman"/>
+          <w:kern w:val="0"/>
+          <w:lang w:bidi="ar-SA"/>
+        </w:rPr>
+        <w:t xml:space="preserve"> a un conjunto finito de alternativas mutuamente excluyentes</w:t>
       </w:r>
       <w:r>
         <w:rPr>
@@ -5865,23 +5899,55 @@
           <w:kern w:val="0"/>
           <w:lang w:bidi="ar-SA"/>
         </w:rPr>
-        <w:t xml:space="preserve"> la utilidad de los individuos que se enfrentan </w:t>
-      </w:r>
-      <w:r>
-        <w:rPr>
-          <w:rFonts w:ascii="Times New Roman" w:hAnsi="Times New Roman" w:cs="Times New Roman"/>
-          <w:kern w:val="0"/>
-          <w:lang w:bidi="ar-SA"/>
-        </w:rPr>
-        <w:t xml:space="preserve">a diversas </w:t>
-      </w:r>
-      <w:r>
-        <w:rPr>
-          <w:rFonts w:ascii="Times New Roman" w:hAnsi="Times New Roman" w:cs="Times New Roman"/>
-          <w:kern w:val="0"/>
-          <w:lang w:bidi="ar-SA"/>
-        </w:rPr>
-        <w:t xml:space="preserve">alternativas </w:t>
+        <w:t xml:space="preserve"> la utilidad de los individuos </w:t>
+      </w:r>
+      <w:r>
+        <w:rPr>
+          <w:rFonts w:ascii="Times New Roman" w:hAnsi="Times New Roman" w:cs="Times New Roman"/>
+          <w:kern w:val="0"/>
+          <w:lang w:bidi="ar-SA"/>
+        </w:rPr>
+        <w:t>que se ven envueltos en la elección de</w:t>
+      </w:r>
+      <w:r>
+        <w:rPr>
+          <w:rFonts w:ascii="Times New Roman" w:hAnsi="Times New Roman" w:cs="Times New Roman"/>
+          <w:kern w:val="0"/>
+          <w:lang w:bidi="ar-SA"/>
+        </w:rPr>
+        <w:t xml:space="preserve"> </w:t>
+      </w:r>
+      <w:r>
+        <w:rPr>
+          <w:rFonts w:ascii="Times New Roman" w:hAnsi="Times New Roman" w:cs="Times New Roman"/>
+          <w:kern w:val="0"/>
+          <w:lang w:bidi="ar-SA"/>
+        </w:rPr>
+        <w:t>las</w:t>
+      </w:r>
+      <w:r>
+        <w:rPr>
+          <w:rFonts w:ascii="Times New Roman" w:hAnsi="Times New Roman" w:cs="Times New Roman"/>
+          <w:kern w:val="0"/>
+          <w:lang w:bidi="ar-SA"/>
+        </w:rPr>
+        <w:t xml:space="preserve"> </w:t>
+      </w:r>
+      <w:r>
+        <w:rPr>
+          <w:rFonts w:ascii="Times New Roman" w:hAnsi="Times New Roman" w:cs="Times New Roman"/>
+          <w:kern w:val="0"/>
+          <w:lang w:bidi="ar-SA"/>
+        </w:rPr>
+        <w:t>alternativas</w:t>
+      </w:r>
+      <w:r>
+        <w:rPr>
+          <w:rFonts w:ascii="Times New Roman" w:hAnsi="Times New Roman" w:cs="Times New Roman"/>
+          <w:kern w:val="0"/>
+          <w:lang w:bidi="ar-SA"/>
+        </w:rPr>
+        <w:t xml:space="preserve">, </w:t>
       </w:r>
       <w:r>
         <w:rPr>
@@ -5979,15 +6045,7 @@
           <w:kern w:val="0"/>
           <w:lang w:bidi="ar-SA"/>
         </w:rPr>
-        <w:t xml:space="preserve">es racional y maximiza su utilidad en la elección de las alternativas, </w:t>
-      </w:r>
-      <w:r>
-        <w:rPr>
-          <w:rFonts w:ascii="Times New Roman" w:hAnsi="Times New Roman" w:cs="Times New Roman"/>
-          <w:kern w:val="0"/>
-          <w:lang w:bidi="ar-SA"/>
-        </w:rPr>
-        <w:t>este seleccionara</w:t>
+        <w:t>es racional y maximiza su utilidad en la elección de las alternativas, este seleccionara</w:t>
       </w:r>
       <w:r>
         <w:rPr>
@@ -6043,23 +6101,7 @@
           <w:kern w:val="0"/>
           <w:lang w:bidi="ar-SA"/>
         </w:rPr>
-        <w:t>recordar que la</w:t>
-      </w:r>
-      <w:r>
-        <w:rPr>
-          <w:rFonts w:ascii="Times New Roman" w:hAnsi="Times New Roman" w:cs="Times New Roman"/>
-          <w:kern w:val="0"/>
-          <w:lang w:bidi="ar-SA"/>
-        </w:rPr>
-        <w:t xml:space="preserve"> función de</w:t>
-      </w:r>
-      <w:r>
-        <w:rPr>
-          <w:rFonts w:ascii="Times New Roman" w:hAnsi="Times New Roman" w:cs="Times New Roman"/>
-          <w:kern w:val="0"/>
-          <w:lang w:bidi="ar-SA"/>
-        </w:rPr>
-        <w:t xml:space="preserve"> utilidad del individuo posee un componente estocástico</w:t>
+        <w:t>recordar que la función de utilidad del individuo posee un componente estocástico</w:t>
       </w:r>
       <w:r>
         <w:rPr>
@@ -6085,35 +6127,33 @@
         <w:rPr>
           <w:rFonts w:ascii="Times New Roman" w:hAnsi="Times New Roman" w:cs="Times New Roman"/>
         </w:rPr>
-        <w:t xml:space="preserve">En el libro </w:t>
+        <w:t xml:space="preserve">En el libro del economista estadounidense </w:t>
       </w:r>
       <w:proofErr w:type="spellStart"/>
       <w:r>
         <w:rPr>
           <w:rFonts w:ascii="Times New Roman" w:hAnsi="Times New Roman" w:cs="Times New Roman"/>
         </w:rPr>
-        <w:t>del e</w:t>
+        <w:t>Greene</w:t>
       </w:r>
       <w:proofErr w:type="spellEnd"/>
       <w:r>
         <w:rPr>
           <w:rFonts w:ascii="Times New Roman" w:hAnsi="Times New Roman" w:cs="Times New Roman"/>
         </w:rPr>
-        <w:t xml:space="preserve">conomista estadounidense </w:t>
-      </w:r>
-      <w:proofErr w:type="spellStart"/>
-      <w:r>
-        <w:rPr>
-          <w:rFonts w:ascii="Times New Roman" w:hAnsi="Times New Roman" w:cs="Times New Roman"/>
-        </w:rPr>
-        <w:t>Greene</w:t>
-      </w:r>
-      <w:proofErr w:type="spellEnd"/>
-      <w:r>
-        <w:rPr>
-          <w:rFonts w:ascii="Times New Roman" w:hAnsi="Times New Roman" w:cs="Times New Roman"/>
-        </w:rPr>
-        <w:t xml:space="preserve"> (2018) se encuentra el</w:t>
+        <w:t xml:space="preserve"> (2018) se </w:t>
+      </w:r>
+      <w:r>
+        <w:rPr>
+          <w:rFonts w:ascii="Times New Roman" w:hAnsi="Times New Roman" w:cs="Times New Roman"/>
+        </w:rPr>
+        <w:t>puede encontrar</w:t>
+      </w:r>
+      <w:r>
+        <w:rPr>
+          <w:rFonts w:ascii="Times New Roman" w:hAnsi="Times New Roman" w:cs="Times New Roman"/>
+        </w:rPr>
+        <w:t xml:space="preserve"> el</w:t>
       </w:r>
       <w:r>
         <w:rPr>
@@ -6163,15 +6203,7 @@
           <w:kern w:val="0"/>
           <w:lang w:bidi="ar-SA"/>
         </w:rPr>
-        <w:t xml:space="preserve"> </w:t>
-      </w:r>
-      <w:r>
-        <w:rPr>
-          <w:rFonts w:ascii="Times New Roman" w:hAnsi="Times New Roman" w:cs="Times New Roman"/>
-          <w:kern w:val="0"/>
-          <w:lang w:bidi="ar-SA"/>
-        </w:rPr>
-        <w:t xml:space="preserve">elección </w:t>
+        <w:t xml:space="preserve"> elección </w:t>
       </w:r>
       <w:r>
         <w:rPr>
@@ -6187,15 +6219,7 @@
           <w:kern w:val="0"/>
           <w:lang w:bidi="ar-SA"/>
         </w:rPr>
-        <w:t>de</w:t>
-      </w:r>
-      <w:r>
-        <w:rPr>
-          <w:rFonts w:ascii="Times New Roman" w:hAnsi="Times New Roman" w:cs="Times New Roman"/>
-          <w:kern w:val="0"/>
-          <w:lang w:bidi="ar-SA"/>
-        </w:rPr>
-        <w:t xml:space="preserve"> alternativas mutuamente excluyentes</w:t>
+        <w:t>de alternativas mutuamente excluyentes</w:t>
       </w:r>
       <w:r>
         <w:rPr>
@@ -6335,14 +6359,38 @@
         <w:rPr>
           <w:rFonts w:ascii="Times New Roman" w:hAnsi="Times New Roman" w:cs="Times New Roman"/>
         </w:rPr>
-        <w:t xml:space="preserve">La definición de las regiones argentinas en esta investigación surgen de la consideración de factores sociodemográficos, económicos y geográficos. Para los primeros dos se tomó como </w:t>
+        <w:t>La definición de las regiones argentinas en esta investigación surgen de la consideración de factores sociodemográficos, económicos y geográficos. Para l</w:t>
+      </w:r>
+      <w:r>
+        <w:rPr>
+          <w:rFonts w:ascii="Times New Roman" w:hAnsi="Times New Roman" w:cs="Times New Roman"/>
+        </w:rPr>
+        <w:t xml:space="preserve">a selección de los factores </w:t>
       </w:r>
       <w:r>
         <w:rPr>
           <w:rFonts w:ascii="Times New Roman" w:hAnsi="Times New Roman" w:cs="Times New Roman"/>
         </w:rPr>
         <w:lastRenderedPageBreak/>
-        <w:t xml:space="preserve">base las características seleccionadas en el trabajo de </w:t>
+        <w:t xml:space="preserve">sociodemográficos y económicos </w:t>
+      </w:r>
+      <w:r>
+        <w:rPr>
+          <w:rFonts w:ascii="Times New Roman" w:hAnsi="Times New Roman" w:cs="Times New Roman"/>
+        </w:rPr>
+        <w:t>se tom</w:t>
+      </w:r>
+      <w:r>
+        <w:rPr>
+          <w:rFonts w:ascii="Times New Roman" w:hAnsi="Times New Roman" w:cs="Times New Roman"/>
+        </w:rPr>
+        <w:t>a</w:t>
+      </w:r>
+      <w:r>
+        <w:rPr>
+          <w:rFonts w:ascii="Times New Roman" w:hAnsi="Times New Roman" w:cs="Times New Roman"/>
+        </w:rPr>
+        <w:t xml:space="preserve"> como base las características seleccionadas en el trabajo de </w:t>
       </w:r>
       <w:proofErr w:type="spellStart"/>
       <w:r>
@@ -6356,7 +6404,93 @@
         <w:rPr>
           <w:rFonts w:ascii="Times New Roman" w:hAnsi="Times New Roman" w:cs="Times New Roman"/>
         </w:rPr>
-        <w:t xml:space="preserve"> (2003) y se amplió incluyendo factores en pos de reflejar las variables compartidas por las regiones según las teorías de aglomeración productiva de la nueva geografía económica. En representación de los factores geográficos se optó por incorporar una división regional del Instituto Nacional de Estadísticas y Censos, con el fin de captar similitudes geográficas y territoriales entre las provincias.</w:t>
+        <w:t xml:space="preserve"> (2003) y se </w:t>
+      </w:r>
+      <w:r>
+        <w:rPr>
+          <w:rFonts w:ascii="Times New Roman" w:hAnsi="Times New Roman" w:cs="Times New Roman"/>
+        </w:rPr>
+        <w:t>amplia dicha selección</w:t>
+      </w:r>
+      <w:r>
+        <w:rPr>
+          <w:rFonts w:ascii="Times New Roman" w:hAnsi="Times New Roman" w:cs="Times New Roman"/>
+        </w:rPr>
+        <w:t xml:space="preserve"> incluyendo factores </w:t>
+      </w:r>
+      <w:r>
+        <w:rPr>
+          <w:rFonts w:ascii="Times New Roman" w:hAnsi="Times New Roman" w:cs="Times New Roman"/>
+        </w:rPr>
+        <w:t>que permitan</w:t>
+      </w:r>
+      <w:r>
+        <w:rPr>
+          <w:rFonts w:ascii="Times New Roman" w:hAnsi="Times New Roman" w:cs="Times New Roman"/>
+        </w:rPr>
+        <w:t xml:space="preserve"> las variables compartidas por las regiones según las teorías de aglomeración productiva de la nueva geografía económica</w:t>
+      </w:r>
+      <w:r>
+        <w:rPr>
+          <w:rFonts w:ascii="Times New Roman" w:hAnsi="Times New Roman" w:cs="Times New Roman"/>
+        </w:rPr>
+        <w:t xml:space="preserve"> </w:t>
+      </w:r>
+      <w:r>
+        <w:rPr>
+          <w:rFonts w:ascii="Times New Roman" w:hAnsi="Times New Roman" w:cs="Times New Roman"/>
+        </w:rPr>
+        <w:t>(</w:t>
+      </w:r>
+      <w:proofErr w:type="spellStart"/>
+      <w:r>
+        <w:rPr>
+          <w:rFonts w:ascii="Times New Roman" w:hAnsi="Times New Roman" w:cs="Times New Roman"/>
+        </w:rPr>
+        <w:t>Krugman</w:t>
+      </w:r>
+      <w:proofErr w:type="spellEnd"/>
+      <w:r>
+        <w:rPr>
+          <w:rFonts w:ascii="Times New Roman" w:hAnsi="Times New Roman" w:cs="Times New Roman"/>
+        </w:rPr>
+        <w:t xml:space="preserve">, </w:t>
+      </w:r>
+      <w:r>
+        <w:rPr>
+          <w:rFonts w:ascii="Times New Roman" w:hAnsi="Times New Roman" w:cs="Times New Roman"/>
+        </w:rPr>
+        <w:t>1991)</w:t>
+      </w:r>
+      <w:r>
+        <w:rPr>
+          <w:rFonts w:ascii="Times New Roman" w:hAnsi="Times New Roman" w:cs="Times New Roman"/>
+        </w:rPr>
+        <w:t>. En representación de los factores geográficos</w:t>
+      </w:r>
+      <w:r>
+        <w:rPr>
+          <w:rFonts w:ascii="Times New Roman" w:hAnsi="Times New Roman" w:cs="Times New Roman"/>
+        </w:rPr>
+        <w:t xml:space="preserve">, </w:t>
+      </w:r>
+      <w:r>
+        <w:rPr>
+          <w:rFonts w:ascii="Times New Roman" w:hAnsi="Times New Roman" w:cs="Times New Roman"/>
+        </w:rPr>
+        <w:t xml:space="preserve">se </w:t>
+      </w:r>
+      <w:r>
+        <w:rPr>
+          <w:rFonts w:ascii="Times New Roman" w:hAnsi="Times New Roman" w:cs="Times New Roman"/>
+        </w:rPr>
+        <w:t>opta</w:t>
+      </w:r>
+      <w:r>
+        <w:rPr>
+          <w:rFonts w:ascii="Times New Roman" w:hAnsi="Times New Roman" w:cs="Times New Roman"/>
+        </w:rPr>
+        <w:t xml:space="preserve"> por incorporar una división regional del Instituto Nacional de Estadísticas y Censos, con el fin de captar similitudes geográficas y territoriales entre las provincias.</w:t>
       </w:r>
     </w:p>
     <w:p>
@@ -6422,21 +6556,7 @@
         <w:rPr>
           <w:rFonts w:ascii="Times New Roman" w:hAnsi="Times New Roman" w:cs="Times New Roman"/>
         </w:rPr>
-        <w:t xml:space="preserve"> </w:t>
-      </w:r>
-      <w:proofErr w:type="spellStart"/>
-      <w:r>
-        <w:rPr>
-          <w:rFonts w:ascii="Times New Roman" w:hAnsi="Times New Roman" w:cs="Times New Roman"/>
-        </w:rPr>
-        <w:t>de</w:t>
-      </w:r>
-      <w:proofErr w:type="spellEnd"/>
-      <w:r>
-        <w:rPr>
-          <w:rFonts w:ascii="Times New Roman" w:hAnsi="Times New Roman" w:cs="Times New Roman"/>
-        </w:rPr>
-        <w:t xml:space="preserve"> K-medias</w:t>
+        <w:t xml:space="preserve"> de K-medias</w:t>
       </w:r>
       <w:r>
         <w:rPr>
@@ -6935,21 +7055,6 @@
     </w:p>
     <w:p>
       <w:pPr>
-        <w:pStyle w:val="Bibliografa1"/>
-        <w:spacing w:line="276" w:lineRule="auto"/>
-        <w:jc w:val="both"/>
-        <w:rPr>
-          <w:rFonts w:ascii="Times New Roman" w:hAnsi="Times New Roman" w:cs="Times New Roman"/>
-          <w:sz w:val="22"/>
-          <w:szCs w:val="22"/>
-        </w:rPr>
-      </w:pPr>
-    </w:p>
-    <w:p>
-      <w:pPr>
-        <w:pStyle w:val="Bibliografa1"/>
-        <w:spacing w:line="276" w:lineRule="auto"/>
-        <w:jc w:val="both"/>
         <w:rPr>
           <w:rFonts w:ascii="Times New Roman" w:hAnsi="Times New Roman" w:cs="Times New Roman"/>
           <w:sz w:val="22"/>
@@ -7483,6 +7588,10 @@
     <w:p>
       <w:pPr>
         <w:pStyle w:val="Ttulo2"/>
+        <w:numPr>
+          <w:ilvl w:val="0"/>
+          <w:numId w:val="0"/>
+        </w:numPr>
       </w:pPr>
       <w:bookmarkStart w:id="32" w:name="_Toc85912147"/>
       <w:r>

</xml_diff>